<commit_message>
Adding to version control
</commit_message>
<xml_diff>
--- a/Stage 2/Week 3/Detailed Design Assignment.docx
+++ b/Stage 2/Week 3/Detailed Design Assignment.docx
@@ -13,7 +13,11 @@
         <w:t xml:space="preserve">reading, </w:t>
       </w:r>
       <w:r>
-        <w:t>status, alarm, health</w:t>
+        <w:t xml:space="preserve">status, alarm, </w:t>
+      </w:r>
+      <w:proofErr w:type="gramStart"/>
+      <w:r>
+        <w:t>health</w:t>
       </w:r>
       <w:r>
         <w:t>, …</w:t>
@@ -21,6 +25,7 @@
       <w:r>
         <w:t>)</w:t>
       </w:r>
+      <w:proofErr w:type="gramEnd"/>
     </w:p>
     <w:p>
       <w:r>
@@ -77,7 +82,23 @@
         <w:t>Data f</w:t>
       </w:r>
       <w:r>
-        <w:t>rom individual IoT devices will be sent through the local network to the gateway device. The data will then be sent to the IoT Hub which will initiate this call chain for every message received.</w:t>
+        <w:t xml:space="preserve">rom individual </w:t>
+      </w:r>
+      <w:proofErr w:type="spellStart"/>
+      <w:r>
+        <w:t>IoT</w:t>
+      </w:r>
+      <w:proofErr w:type="spellEnd"/>
+      <w:r>
+        <w:t xml:space="preserve"> devices will be sent through the local network to the gateway device. The data will then be sent to the </w:t>
+      </w:r>
+      <w:proofErr w:type="spellStart"/>
+      <w:r>
+        <w:t>IoT</w:t>
+      </w:r>
+      <w:proofErr w:type="spellEnd"/>
+      <w:r>
+        <w:t xml:space="preserve"> Hub which will initiate this call chain for every message received.</w:t>
       </w:r>
       <w:r>
         <w:t xml:space="preserve"> </w:t>
@@ -111,8 +132,13 @@
           <w:numId w:val="1"/>
         </w:numPr>
       </w:pPr>
-      <w:r>
-        <w:t>IoT Hub</w:t>
+      <w:proofErr w:type="spellStart"/>
+      <w:r>
+        <w:t>IoT</w:t>
+      </w:r>
+      <w:proofErr w:type="spellEnd"/>
+      <w:r>
+        <w:t xml:space="preserve"> Hub</w:t>
       </w:r>
     </w:p>
     <w:p>
@@ -187,13 +213,7 @@
         </w:numPr>
       </w:pPr>
       <w:r>
-        <w:t>Settings</w:t>
-      </w:r>
-      <w:r>
-        <w:t xml:space="preserve"> </w:t>
-      </w:r>
-      <w:r>
-        <w:t>accessor</w:t>
+        <w:t>Settings accessor</w:t>
       </w:r>
     </w:p>
     <w:p>
@@ -217,10 +237,7 @@
         </w:numPr>
       </w:pPr>
       <w:r>
-        <w:t>Sensor Data</w:t>
-      </w:r>
-      <w:r>
-        <w:t xml:space="preserve"> accessor</w:t>
+        <w:t>Sensor Data accessor</w:t>
       </w:r>
     </w:p>
     <w:p>
@@ -252,8 +269,13 @@
           <w:numId w:val="2"/>
         </w:numPr>
       </w:pPr>
-      <w:r>
-        <w:t>IoT hubs sends message</w:t>
+      <w:proofErr w:type="spellStart"/>
+      <w:r>
+        <w:t>IoT</w:t>
+      </w:r>
+      <w:proofErr w:type="spellEnd"/>
+      <w:r>
+        <w:t xml:space="preserve"> hubs sends message</w:t>
       </w:r>
     </w:p>
     <w:p>
@@ -360,6 +382,7 @@
             <w:tcW w:w="3865" w:type="dxa"/>
           </w:tcPr>
           <w:p>
+            <w:proofErr w:type="spellStart"/>
             <w:r>
               <w:t>OnDataRec</w:t>
             </w:r>
@@ -369,6 +392,7 @@
             <w:r>
               <w:t>ived</w:t>
             </w:r>
+            <w:proofErr w:type="spellEnd"/>
           </w:p>
         </w:tc>
         <w:tc>
@@ -376,9 +400,11 @@
             <w:tcW w:w="5485" w:type="dxa"/>
           </w:tcPr>
           <w:p>
+            <w:proofErr w:type="spellStart"/>
             <w:r>
               <w:t>HubMessage</w:t>
             </w:r>
+            <w:proofErr w:type="spellEnd"/>
             <w:r>
               <w:t>, Object</w:t>
             </w:r>
@@ -391,9 +417,11 @@
             <w:tcW w:w="3865" w:type="dxa"/>
           </w:tcPr>
           <w:p>
+            <w:proofErr w:type="spellStart"/>
             <w:r>
               <w:t>SendQueue</w:t>
             </w:r>
+            <w:proofErr w:type="spellEnd"/>
           </w:p>
         </w:tc>
         <w:tc>
@@ -401,8 +429,13 @@
             <w:tcW w:w="5485" w:type="dxa"/>
           </w:tcPr>
           <w:p>
-            <w:r>
-              <w:t>SensorMessage, Object</w:t>
+            <w:proofErr w:type="spellStart"/>
+            <w:r>
+              <w:t>SensorMessage</w:t>
+            </w:r>
+            <w:proofErr w:type="spellEnd"/>
+            <w:r>
+              <w:t>, Object</w:t>
             </w:r>
           </w:p>
         </w:tc>
@@ -437,12 +470,14 @@
             <w:tcW w:w="3865" w:type="dxa"/>
           </w:tcPr>
           <w:p>
+            <w:proofErr w:type="spellStart"/>
             <w:r>
               <w:t>Filter</w:t>
             </w:r>
             <w:r>
               <w:t>DeviceSettings</w:t>
             </w:r>
+            <w:proofErr w:type="spellEnd"/>
           </w:p>
         </w:tc>
         <w:tc>
@@ -450,13 +485,23 @@
             <w:tcW w:w="5485" w:type="dxa"/>
           </w:tcPr>
           <w:p>
-            <w:r>
-              <w:t>CustomerId, long</w:t>
-            </w:r>
-          </w:p>
-          <w:p>
-            <w:r>
-              <w:t>DeviceId, string</w:t>
+            <w:proofErr w:type="spellStart"/>
+            <w:r>
+              <w:t>CustomerId</w:t>
+            </w:r>
+            <w:proofErr w:type="spellEnd"/>
+            <w:r>
+              <w:t>, long</w:t>
+            </w:r>
+          </w:p>
+          <w:p>
+            <w:proofErr w:type="spellStart"/>
+            <w:r>
+              <w:t>DeviceId</w:t>
+            </w:r>
+            <w:proofErr w:type="spellEnd"/>
+            <w:r>
+              <w:t>, string</w:t>
             </w:r>
           </w:p>
         </w:tc>
@@ -472,13 +517,7 @@
         <w:pStyle w:val="Heading3"/>
       </w:pPr>
       <w:r>
-        <w:t>Settings</w:t>
-      </w:r>
-      <w:r>
-        <w:t xml:space="preserve"> </w:t>
-      </w:r>
-      <w:r>
-        <w:t>Accessor</w:t>
+        <w:t>Settings Accessor</w:t>
       </w:r>
     </w:p>
     <w:tbl>
@@ -497,9 +536,11 @@
             <w:tcW w:w="3865" w:type="dxa"/>
           </w:tcPr>
           <w:p>
+            <w:proofErr w:type="spellStart"/>
             <w:r>
               <w:t>LoadDeviceSettings</w:t>
             </w:r>
+            <w:proofErr w:type="spellEnd"/>
           </w:p>
         </w:tc>
         <w:tc>
@@ -507,13 +548,23 @@
             <w:tcW w:w="5485" w:type="dxa"/>
           </w:tcPr>
           <w:p>
-            <w:r>
-              <w:t>CustomerId, long</w:t>
-            </w:r>
-          </w:p>
-          <w:p>
-            <w:r>
-              <w:t>DeviceId, string</w:t>
+            <w:proofErr w:type="spellStart"/>
+            <w:r>
+              <w:t>CustomerId</w:t>
+            </w:r>
+            <w:proofErr w:type="spellEnd"/>
+            <w:r>
+              <w:t>, long</w:t>
+            </w:r>
+          </w:p>
+          <w:p>
+            <w:proofErr w:type="spellStart"/>
+            <w:r>
+              <w:t>DeviceId</w:t>
+            </w:r>
+            <w:proofErr w:type="spellEnd"/>
+            <w:r>
+              <w:t>, string</w:t>
             </w:r>
           </w:p>
         </w:tc>
@@ -547,9 +598,11 @@
             <w:tcW w:w="3865" w:type="dxa"/>
           </w:tcPr>
           <w:p>
+            <w:proofErr w:type="spellStart"/>
             <w:r>
               <w:t>SaveSensorData</w:t>
             </w:r>
+            <w:proofErr w:type="spellEnd"/>
           </w:p>
         </w:tc>
         <w:tc>
@@ -557,18 +610,33 @@
             <w:tcW w:w="5485" w:type="dxa"/>
           </w:tcPr>
           <w:p>
-            <w:r>
-              <w:t>CustomerId, long</w:t>
-            </w:r>
-          </w:p>
-          <w:p>
-            <w:r>
-              <w:t>DeviceId, string</w:t>
-            </w:r>
-          </w:p>
-          <w:p>
-            <w:r>
-              <w:t>SensorData, Object</w:t>
+            <w:proofErr w:type="spellStart"/>
+            <w:r>
+              <w:t>CustomerId</w:t>
+            </w:r>
+            <w:proofErr w:type="spellEnd"/>
+            <w:r>
+              <w:t>, long</w:t>
+            </w:r>
+          </w:p>
+          <w:p>
+            <w:proofErr w:type="spellStart"/>
+            <w:r>
+              <w:t>DeviceId</w:t>
+            </w:r>
+            <w:proofErr w:type="spellEnd"/>
+            <w:r>
+              <w:t>, string</w:t>
+            </w:r>
+          </w:p>
+          <w:p>
+            <w:proofErr w:type="spellStart"/>
+            <w:r>
+              <w:t>SensorData</w:t>
+            </w:r>
+            <w:proofErr w:type="spellEnd"/>
+            <w:r>
+              <w:t>, Object</w:t>
             </w:r>
           </w:p>
         </w:tc>
@@ -615,9 +683,11 @@
             <w:tcW w:w="3865" w:type="dxa"/>
           </w:tcPr>
           <w:p>
+            <w:proofErr w:type="spellStart"/>
             <w:r>
               <w:t>HubMessage</w:t>
             </w:r>
+            <w:proofErr w:type="spellEnd"/>
           </w:p>
         </w:tc>
         <w:tc>
@@ -637,9 +707,11 @@
             <w:tcW w:w="3865" w:type="dxa"/>
           </w:tcPr>
           <w:p>
+            <w:proofErr w:type="spellStart"/>
             <w:r>
               <w:t>SensorMessage</w:t>
             </w:r>
+            <w:proofErr w:type="spellEnd"/>
           </w:p>
         </w:tc>
         <w:tc>
@@ -659,9 +731,11 @@
             <w:tcW w:w="3865" w:type="dxa"/>
           </w:tcPr>
           <w:p>
+            <w:proofErr w:type="spellStart"/>
             <w:r>
               <w:t>DeviceSetting</w:t>
             </w:r>
+            <w:proofErr w:type="spellEnd"/>
           </w:p>
         </w:tc>
         <w:tc>
@@ -681,9 +755,11 @@
             <w:tcW w:w="3865" w:type="dxa"/>
           </w:tcPr>
           <w:p>
+            <w:proofErr w:type="spellStart"/>
             <w:r>
               <w:t>SensorData</w:t>
             </w:r>
+            <w:proofErr w:type="spellEnd"/>
           </w:p>
         </w:tc>
         <w:tc>
@@ -692,10 +768,7 @@
           </w:tcPr>
           <w:p>
             <w:r>
-              <w:t>Contains properti</w:t>
-            </w:r>
-            <w:r>
-              <w:t>es needed for storing sensor data table and cold storage</w:t>
+              <w:t>Contains properties needed for storing sensor data table and cold storage</w:t>
             </w:r>
           </w:p>
         </w:tc>
@@ -767,7 +840,15 @@
     </w:p>
     <w:p>
       <w:r>
-        <w:t>Messages received by the IoT Hub and process by Feed Manager will be</w:t>
+        <w:t xml:space="preserve">Messages received by the </w:t>
+      </w:r>
+      <w:proofErr w:type="spellStart"/>
+      <w:r>
+        <w:t>IoT</w:t>
+      </w:r>
+      <w:proofErr w:type="spellEnd"/>
+      <w:r>
+        <w:t xml:space="preserve"> Hub and process by Feed Manager will be</w:t>
       </w:r>
       <w:r>
         <w:t xml:space="preserve"> sent to this call chain for analysis.</w:t>
@@ -853,13 +934,7 @@
         </w:numPr>
       </w:pPr>
       <w:r>
-        <w:t xml:space="preserve">Returns the settings data for the </w:t>
-      </w:r>
-      <w:r>
-        <w:t>event</w:t>
-      </w:r>
-      <w:r>
-        <w:t xml:space="preserve"> type that was received</w:t>
+        <w:t>Returns the settings data for the event type that was received</w:t>
       </w:r>
     </w:p>
     <w:p>
@@ -931,10 +1006,7 @@
         </w:numPr>
       </w:pPr>
       <w:r>
-        <w:t>Manages the workflow of</w:t>
-      </w:r>
-      <w:r>
-        <w:t xml:space="preserve"> sending configured notifications to the proper clients</w:t>
+        <w:t>Manages the workflow of sending configured notifications to the proper clients</w:t>
       </w:r>
     </w:p>
     <w:p>
@@ -1039,10 +1111,7 @@
         </w:numPr>
       </w:pPr>
       <w:r>
-        <w:t xml:space="preserve">Analysis Manager calls </w:t>
-      </w:r>
-      <w:r>
-        <w:t>Customer accessor to retrieve subscription data based on alarm type</w:t>
+        <w:t>Analysis Manager calls Customer accessor to retrieve subscription data based on alarm type</w:t>
       </w:r>
     </w:p>
     <w:p>
@@ -1054,16 +1123,7 @@
         </w:numPr>
       </w:pPr>
       <w:r>
-        <w:t>Analysis Manager calls</w:t>
-      </w:r>
-      <w:r>
-        <w:t xml:space="preserve"> Event</w:t>
-      </w:r>
-      <w:r>
-        <w:t xml:space="preserve"> accessor to </w:t>
-      </w:r>
-      <w:r>
-        <w:t>save event data</w:t>
+        <w:t>Analysis Manager calls Event accessor to save event data</w:t>
       </w:r>
     </w:p>
     <w:p>
@@ -1116,9 +1176,11 @@
             <w:tcW w:w="3865" w:type="dxa"/>
           </w:tcPr>
           <w:p>
+            <w:proofErr w:type="spellStart"/>
             <w:r>
               <w:t>ReceiveMessage</w:t>
             </w:r>
+            <w:proofErr w:type="spellEnd"/>
           </w:p>
         </w:tc>
         <w:tc>
@@ -1126,8 +1188,13 @@
             <w:tcW w:w="5485" w:type="dxa"/>
           </w:tcPr>
           <w:p>
-            <w:r>
-              <w:t>SensorMessage, Object</w:t>
+            <w:proofErr w:type="spellStart"/>
+            <w:r>
+              <w:t>SensorMessage</w:t>
+            </w:r>
+            <w:proofErr w:type="spellEnd"/>
+            <w:r>
+              <w:t>, Object</w:t>
             </w:r>
           </w:p>
         </w:tc>
@@ -1138,9 +1205,11 @@
             <w:tcW w:w="3865" w:type="dxa"/>
           </w:tcPr>
           <w:p>
+            <w:proofErr w:type="spellStart"/>
             <w:r>
               <w:t>SendNotification</w:t>
             </w:r>
+            <w:proofErr w:type="spellEnd"/>
           </w:p>
         </w:tc>
         <w:tc>
@@ -1148,8 +1217,13 @@
             <w:tcW w:w="5485" w:type="dxa"/>
           </w:tcPr>
           <w:p>
-            <w:r>
-              <w:t>EventId, long</w:t>
+            <w:proofErr w:type="spellStart"/>
+            <w:r>
+              <w:t>EventId</w:t>
+            </w:r>
+            <w:proofErr w:type="spellEnd"/>
+            <w:r>
+              <w:t>, long</w:t>
             </w:r>
           </w:p>
         </w:tc>
@@ -1161,13 +1235,7 @@
         <w:pStyle w:val="Heading3"/>
       </w:pPr>
       <w:r>
-        <w:t>Alarming</w:t>
-      </w:r>
-      <w:r>
-        <w:t xml:space="preserve"> </w:t>
-      </w:r>
-      <w:r>
-        <w:t>Engine</w:t>
+        <w:t>Alarming Engine</w:t>
       </w:r>
     </w:p>
     <w:tbl>
@@ -1187,8 +1255,10 @@
           </w:tcPr>
           <w:p>
             <w:r>
-              <w:t>ReceiveMessage</w:t>
-            </w:r>
+              <w:t>FindAlarm</w:t>
+            </w:r>
+            <w:bookmarkStart w:id="0" w:name="_GoBack"/>
+            <w:bookmarkEnd w:id="0"/>
           </w:p>
         </w:tc>
         <w:tc>
@@ -1196,13 +1266,23 @@
             <w:tcW w:w="5485" w:type="dxa"/>
           </w:tcPr>
           <w:p>
-            <w:r>
-              <w:t>CustomerId, long</w:t>
-            </w:r>
-          </w:p>
-          <w:p>
-            <w:r>
-              <w:t>DeviceId, String</w:t>
+            <w:proofErr w:type="spellStart"/>
+            <w:r>
+              <w:t>CustomerId</w:t>
+            </w:r>
+            <w:proofErr w:type="spellEnd"/>
+            <w:r>
+              <w:t>, long</w:t>
+            </w:r>
+          </w:p>
+          <w:p>
+            <w:proofErr w:type="spellStart"/>
+            <w:r>
+              <w:t>DeviceId</w:t>
+            </w:r>
+            <w:proofErr w:type="spellEnd"/>
+            <w:r>
+              <w:t>, String</w:t>
             </w:r>
           </w:p>
         </w:tc>
@@ -1214,8 +1294,13 @@
         <w:pStyle w:val="Heading3"/>
       </w:pPr>
       <w:r>
-        <w:t>Settings Acessor</w:t>
-      </w:r>
+        <w:t xml:space="preserve">Settings </w:t>
+      </w:r>
+      <w:proofErr w:type="spellStart"/>
+      <w:r>
+        <w:t>Acessor</w:t>
+      </w:r>
+      <w:proofErr w:type="spellEnd"/>
     </w:p>
     <w:tbl>
       <w:tblPr>
@@ -1233,9 +1318,11 @@
             <w:tcW w:w="3865" w:type="dxa"/>
           </w:tcPr>
           <w:p>
+            <w:proofErr w:type="spellStart"/>
             <w:r>
               <w:t>LoadDeviceSettings</w:t>
             </w:r>
+            <w:proofErr w:type="spellEnd"/>
           </w:p>
         </w:tc>
         <w:tc>
@@ -1243,13 +1330,23 @@
             <w:tcW w:w="5485" w:type="dxa"/>
           </w:tcPr>
           <w:p>
-            <w:r>
-              <w:t>CustomerId, long</w:t>
-            </w:r>
-          </w:p>
-          <w:p>
-            <w:r>
-              <w:t>DeviceId, string</w:t>
+            <w:proofErr w:type="spellStart"/>
+            <w:r>
+              <w:t>CustomerId</w:t>
+            </w:r>
+            <w:proofErr w:type="spellEnd"/>
+            <w:r>
+              <w:t>, long</w:t>
+            </w:r>
+          </w:p>
+          <w:p>
+            <w:proofErr w:type="spellStart"/>
+            <w:r>
+              <w:t>DeviceId</w:t>
+            </w:r>
+            <w:proofErr w:type="spellEnd"/>
+            <w:r>
+              <w:t>, string</w:t>
             </w:r>
           </w:p>
         </w:tc>
@@ -1261,11 +1358,13 @@
         <w:pStyle w:val="Heading3"/>
       </w:pPr>
       <w:r>
-        <w:t>Customer</w:t>
-      </w:r>
-      <w:r>
-        <w:t xml:space="preserve"> Acessor</w:t>
-      </w:r>
+        <w:t xml:space="preserve">Customer </w:t>
+      </w:r>
+      <w:proofErr w:type="spellStart"/>
+      <w:r>
+        <w:t>Acessor</w:t>
+      </w:r>
+      <w:proofErr w:type="spellEnd"/>
     </w:p>
     <w:tbl>
       <w:tblPr>
@@ -1283,15 +1382,11 @@
             <w:tcW w:w="3865" w:type="dxa"/>
           </w:tcPr>
           <w:p>
-            <w:r>
-              <w:t>Load</w:t>
-            </w:r>
-            <w:r>
-              <w:t>Customer</w:t>
-            </w:r>
-            <w:r>
-              <w:t>Settings</w:t>
-            </w:r>
+            <w:proofErr w:type="spellStart"/>
+            <w:r>
+              <w:t>LoadCustomerSettings</w:t>
+            </w:r>
+            <w:proofErr w:type="spellEnd"/>
           </w:p>
         </w:tc>
         <w:tc>
@@ -1299,8 +1394,13 @@
             <w:tcW w:w="5485" w:type="dxa"/>
           </w:tcPr>
           <w:p>
-            <w:r>
-              <w:t>CustomerId, long</w:t>
+            <w:proofErr w:type="spellStart"/>
+            <w:r>
+              <w:t>CustomerId</w:t>
+            </w:r>
+            <w:proofErr w:type="spellEnd"/>
+            <w:r>
+              <w:t>, long</w:t>
             </w:r>
           </w:p>
           <w:p/>
@@ -1313,11 +1413,13 @@
         <w:pStyle w:val="Heading3"/>
       </w:pPr>
       <w:r>
-        <w:t>Events</w:t>
-      </w:r>
-      <w:r>
-        <w:t xml:space="preserve"> Acessor</w:t>
-      </w:r>
+        <w:t xml:space="preserve">Events </w:t>
+      </w:r>
+      <w:proofErr w:type="spellStart"/>
+      <w:r>
+        <w:t>Acessor</w:t>
+      </w:r>
+      <w:proofErr w:type="spellEnd"/>
     </w:p>
     <w:tbl>
       <w:tblPr>
@@ -1335,9 +1437,11 @@
             <w:tcW w:w="3865" w:type="dxa"/>
           </w:tcPr>
           <w:p>
+            <w:proofErr w:type="spellStart"/>
             <w:r>
               <w:t>SaveEventData</w:t>
             </w:r>
+            <w:proofErr w:type="spellEnd"/>
           </w:p>
         </w:tc>
         <w:tc>
@@ -1345,8 +1449,13 @@
             <w:tcW w:w="5485" w:type="dxa"/>
           </w:tcPr>
           <w:p>
-            <w:r>
-              <w:t>CustomerId, long</w:t>
+            <w:proofErr w:type="spellStart"/>
+            <w:r>
+              <w:t>CustomerId</w:t>
+            </w:r>
+            <w:proofErr w:type="spellEnd"/>
+            <w:r>
+              <w:t>, long</w:t>
             </w:r>
           </w:p>
           <w:p>
@@ -1395,9 +1504,11 @@
             <w:tcW w:w="3865" w:type="dxa"/>
           </w:tcPr>
           <w:p>
+            <w:proofErr w:type="spellStart"/>
             <w:r>
               <w:t>SensorMessage</w:t>
             </w:r>
+            <w:proofErr w:type="spellEnd"/>
           </w:p>
         </w:tc>
         <w:tc>
@@ -1406,10 +1517,7 @@
           </w:tcPr>
           <w:p>
             <w:r>
-              <w:t xml:space="preserve">Contains properties to define a sensor message </w:t>
-            </w:r>
-            <w:r>
-              <w:t>pulled from queue</w:t>
+              <w:t>Contains properties to define a sensor message pulled from queue</w:t>
             </w:r>
           </w:p>
         </w:tc>
@@ -1420,9 +1528,11 @@
             <w:tcW w:w="3865" w:type="dxa"/>
           </w:tcPr>
           <w:p>
+            <w:proofErr w:type="spellStart"/>
             <w:r>
               <w:t>DeviceAlertSettings</w:t>
             </w:r>
+            <w:proofErr w:type="spellEnd"/>
           </w:p>
         </w:tc>
         <w:tc>
@@ -1431,13 +1541,7 @@
           </w:tcPr>
           <w:p>
             <w:r>
-              <w:t xml:space="preserve">Contains properties to define the Device </w:t>
-            </w:r>
-            <w:r>
-              <w:t xml:space="preserve">Alert </w:t>
-            </w:r>
-            <w:r>
-              <w:t>Settings</w:t>
+              <w:t>Contains properties to define the Device Alert Settings</w:t>
             </w:r>
           </w:p>
         </w:tc>
@@ -1448,9 +1552,11 @@
             <w:tcW w:w="3865" w:type="dxa"/>
           </w:tcPr>
           <w:p>
+            <w:proofErr w:type="spellStart"/>
             <w:r>
               <w:t>CustomerSettings</w:t>
             </w:r>
+            <w:proofErr w:type="spellEnd"/>
           </w:p>
         </w:tc>
         <w:tc>
@@ -1459,10 +1565,7 @@
           </w:tcPr>
           <w:p>
             <w:r>
-              <w:t xml:space="preserve">Contains properties needed for </w:t>
-            </w:r>
-            <w:r>
-              <w:t>the Customer Subscription and alerts</w:t>
+              <w:t>Contains properties needed for the Customer Subscription and alerts</w:t>
             </w:r>
           </w:p>
         </w:tc>
@@ -1473,9 +1576,11 @@
             <w:tcW w:w="3865" w:type="dxa"/>
           </w:tcPr>
           <w:p>
+            <w:proofErr w:type="spellStart"/>
             <w:r>
               <w:t>EventData</w:t>
             </w:r>
+            <w:proofErr w:type="spellEnd"/>
           </w:p>
         </w:tc>
         <w:tc>
@@ -1484,10 +1589,7 @@
           </w:tcPr>
           <w:p>
             <w:r>
-              <w:t xml:space="preserve">Contains properties needed for storing </w:t>
-            </w:r>
-            <w:r>
-              <w:t>event data</w:t>
+              <w:t>Contains properties needed for storing event data</w:t>
             </w:r>
           </w:p>
         </w:tc>
@@ -1630,8 +1732,13 @@
         </w:numPr>
       </w:pPr>
       <w:r>
-        <w:t>Settings Acessor</w:t>
-      </w:r>
+        <w:t xml:space="preserve">Settings </w:t>
+      </w:r>
+      <w:proofErr w:type="spellStart"/>
+      <w:r>
+        <w:t>Acessor</w:t>
+      </w:r>
+      <w:proofErr w:type="spellEnd"/>
     </w:p>
     <w:p>
       <w:pPr>
@@ -1672,25 +1779,13 @@
         </w:numPr>
       </w:pPr>
       <w:r>
-        <w:t>Manages the</w:t>
-      </w:r>
-      <w:r>
-        <w:t xml:space="preserve"> CRUD </w:t>
+        <w:t xml:space="preserve">Manages the CRUD </w:t>
       </w:r>
       <w:r>
         <w:t xml:space="preserve">operations </w:t>
       </w:r>
       <w:r>
-        <w:t>of the customer</w:t>
-      </w:r>
-      <w:r>
-        <w:t xml:space="preserve"> </w:t>
-      </w:r>
-      <w:r>
-        <w:t xml:space="preserve">profile </w:t>
-      </w:r>
-      <w:r>
-        <w:t>settings</w:t>
+        <w:t>of the customer profile settings</w:t>
       </w:r>
     </w:p>
     <w:p>
@@ -1749,8 +1844,13 @@
           <w:numId w:val="1"/>
         </w:numPr>
       </w:pPr>
-      <w:r>
-        <w:t>IoT Event Hub</w:t>
+      <w:proofErr w:type="spellStart"/>
+      <w:r>
+        <w:t>IoT</w:t>
+      </w:r>
+      <w:proofErr w:type="spellEnd"/>
+      <w:r>
+        <w:t xml:space="preserve"> Event Hub</w:t>
       </w:r>
     </w:p>
     <w:p>
@@ -1809,13 +1909,7 @@
         </w:numPr>
       </w:pPr>
       <w:r>
-        <w:t>Admin</w:t>
-      </w:r>
-      <w:r>
-        <w:t xml:space="preserve"> Manager </w:t>
-      </w:r>
-      <w:r>
-        <w:t xml:space="preserve">retrieves system settings from Settings accessor </w:t>
+        <w:t xml:space="preserve">Admin Manager retrieves system settings from Settings accessor </w:t>
       </w:r>
     </w:p>
     <w:p>
@@ -1827,19 +1921,7 @@
         </w:numPr>
       </w:pPr>
       <w:r>
-        <w:t xml:space="preserve">Admin Manager </w:t>
-      </w:r>
-      <w:r>
-        <w:t>retrieves customer data from</w:t>
-      </w:r>
-      <w:r>
-        <w:t xml:space="preserve"> </w:t>
-      </w:r>
-      <w:r>
-        <w:t>Customer</w:t>
-      </w:r>
-      <w:r>
-        <w:t xml:space="preserve"> accessor</w:t>
+        <w:t>Admin Manager retrieves customer data from Customer accessor</w:t>
       </w:r>
     </w:p>
     <w:p>
@@ -1902,13 +1984,7 @@
         </w:numPr>
       </w:pPr>
       <w:r>
-        <w:t xml:space="preserve">Admin Manager updates </w:t>
-      </w:r>
-      <w:r>
-        <w:t>customer data</w:t>
-      </w:r>
-      <w:r>
-        <w:t xml:space="preserve"> settings by calling Customer Accessor</w:t>
+        <w:t>Admin Manager updates customer data settings by calling Customer Accessor</w:t>
       </w:r>
     </w:p>
     <w:p>
@@ -1932,13 +2008,7 @@
         </w:numPr>
       </w:pPr>
       <w:r>
-        <w:t xml:space="preserve">Subscription engine calls Payment Accessor to validate </w:t>
-      </w:r>
-      <w:r>
-        <w:t xml:space="preserve">schedule </w:t>
-      </w:r>
-      <w:r>
-        <w:t>payment information through payment API</w:t>
+        <w:t>Subscription engine calls Payment Accessor to validate schedule payment information through payment API</w:t>
       </w:r>
     </w:p>
     <w:p>
@@ -1950,10 +2020,16 @@
         </w:numPr>
       </w:pPr>
       <w:r>
-        <w:t>Admin manager calls IoT hub to manage client devices (add, remove)</w:t>
-      </w:r>
-      <w:bookmarkStart w:id="0" w:name="_GoBack"/>
-      <w:bookmarkEnd w:id="0"/>
+        <w:t xml:space="preserve">Admin manager calls </w:t>
+      </w:r>
+      <w:proofErr w:type="spellStart"/>
+      <w:r>
+        <w:t>IoT</w:t>
+      </w:r>
+      <w:proofErr w:type="spellEnd"/>
+      <w:r>
+        <w:t xml:space="preserve"> hub to manage client devices (add, remove)</w:t>
+      </w:r>
     </w:p>
     <w:p>
       <w:pPr>
@@ -1987,12 +2063,14 @@
             <w:tcW w:w="3865" w:type="dxa"/>
           </w:tcPr>
           <w:p>
+            <w:proofErr w:type="spellStart"/>
             <w:r>
               <w:t>Load</w:t>
             </w:r>
             <w:r>
               <w:t>SystemProfile</w:t>
             </w:r>
+            <w:proofErr w:type="spellEnd"/>
           </w:p>
         </w:tc>
         <w:tc>
@@ -2000,8 +2078,13 @@
             <w:tcW w:w="5485" w:type="dxa"/>
           </w:tcPr>
           <w:p>
-            <w:r>
-              <w:t>ClientId, long</w:t>
+            <w:proofErr w:type="spellStart"/>
+            <w:r>
+              <w:t>ClientId</w:t>
+            </w:r>
+            <w:proofErr w:type="spellEnd"/>
+            <w:r>
+              <w:t>, long</w:t>
             </w:r>
           </w:p>
         </w:tc>
@@ -2032,9 +2115,11 @@
             <w:tcW w:w="3865" w:type="dxa"/>
           </w:tcPr>
           <w:p>
+            <w:proofErr w:type="spellStart"/>
             <w:r>
               <w:t>LoadClientDeviceSettings</w:t>
             </w:r>
+            <w:proofErr w:type="spellEnd"/>
           </w:p>
         </w:tc>
         <w:tc>
@@ -2042,8 +2127,13 @@
             <w:tcW w:w="5485" w:type="dxa"/>
           </w:tcPr>
           <w:p>
-            <w:r>
-              <w:t>ClientId, long</w:t>
+            <w:proofErr w:type="spellStart"/>
+            <w:r>
+              <w:t>ClientId</w:t>
+            </w:r>
+            <w:proofErr w:type="spellEnd"/>
+            <w:r>
+              <w:t>, long</w:t>
             </w:r>
           </w:p>
         </w:tc>
@@ -2054,9 +2144,11 @@
             <w:tcW w:w="3865" w:type="dxa"/>
           </w:tcPr>
           <w:p>
+            <w:proofErr w:type="spellStart"/>
             <w:r>
               <w:t>ManageDeviceSettings</w:t>
             </w:r>
+            <w:proofErr w:type="spellEnd"/>
           </w:p>
         </w:tc>
         <w:tc>
@@ -2069,9 +2161,19 @@
             </w:r>
           </w:p>
           <w:p>
-            <w:r>
-              <w:t>OperationType, Enum</w:t>
-            </w:r>
+            <w:proofErr w:type="spellStart"/>
+            <w:r>
+              <w:t>OperationType</w:t>
+            </w:r>
+            <w:proofErr w:type="spellEnd"/>
+            <w:r>
+              <w:t xml:space="preserve">, </w:t>
+            </w:r>
+            <w:proofErr w:type="spellStart"/>
+            <w:r>
+              <w:t>Enum</w:t>
+            </w:r>
+            <w:proofErr w:type="spellEnd"/>
           </w:p>
         </w:tc>
       </w:tr>
@@ -2082,10 +2184,7 @@
         <w:pStyle w:val="Heading3"/>
       </w:pPr>
       <w:r>
-        <w:t>Client</w:t>
-      </w:r>
-      <w:r>
-        <w:t xml:space="preserve"> Accessor</w:t>
+        <w:t>Client Accessor</w:t>
       </w:r>
     </w:p>
     <w:tbl>
@@ -2104,12 +2203,11 @@
             <w:tcW w:w="3865" w:type="dxa"/>
           </w:tcPr>
           <w:p>
-            <w:r>
-              <w:t>Load</w:t>
-            </w:r>
-            <w:r>
-              <w:t>ClientData</w:t>
-            </w:r>
+            <w:proofErr w:type="spellStart"/>
+            <w:r>
+              <w:t>LoadClientData</w:t>
+            </w:r>
+            <w:proofErr w:type="spellEnd"/>
           </w:p>
         </w:tc>
         <w:tc>
@@ -2117,8 +2215,13 @@
             <w:tcW w:w="5485" w:type="dxa"/>
           </w:tcPr>
           <w:p>
-            <w:r>
-              <w:t>ClientId, long</w:t>
+            <w:proofErr w:type="spellStart"/>
+            <w:r>
+              <w:t>ClientId</w:t>
+            </w:r>
+            <w:proofErr w:type="spellEnd"/>
+            <w:r>
+              <w:t>, long</w:t>
             </w:r>
           </w:p>
         </w:tc>
@@ -2129,9 +2232,11 @@
             <w:tcW w:w="3865" w:type="dxa"/>
           </w:tcPr>
           <w:p>
+            <w:proofErr w:type="spellStart"/>
             <w:r>
               <w:t>ManageClientSettings</w:t>
             </w:r>
+            <w:proofErr w:type="spellEnd"/>
           </w:p>
         </w:tc>
         <w:tc>
@@ -2139,9 +2244,19 @@
             <w:tcW w:w="5485" w:type="dxa"/>
           </w:tcPr>
           <w:p>
-            <w:r>
-              <w:t>OperationType, Enum</w:t>
-            </w:r>
+            <w:proofErr w:type="spellStart"/>
+            <w:r>
+              <w:t>OperationType</w:t>
+            </w:r>
+            <w:proofErr w:type="spellEnd"/>
+            <w:r>
+              <w:t xml:space="preserve">, </w:t>
+            </w:r>
+            <w:proofErr w:type="spellStart"/>
+            <w:r>
+              <w:t>Enum</w:t>
+            </w:r>
+            <w:proofErr w:type="spellEnd"/>
           </w:p>
         </w:tc>
       </w:tr>
@@ -2152,13 +2267,7 @@
         <w:pStyle w:val="Heading3"/>
       </w:pPr>
       <w:r>
-        <w:t>Subscription</w:t>
-      </w:r>
-      <w:r>
-        <w:t xml:space="preserve"> </w:t>
-      </w:r>
-      <w:r>
-        <w:t>Engine</w:t>
+        <w:t>Subscription Engine</w:t>
       </w:r>
     </w:p>
     <w:tbl>
@@ -2177,9 +2286,11 @@
             <w:tcW w:w="3865" w:type="dxa"/>
           </w:tcPr>
           <w:p>
+            <w:proofErr w:type="spellStart"/>
             <w:r>
               <w:t>ValidateSubscriptions</w:t>
             </w:r>
+            <w:proofErr w:type="spellEnd"/>
           </w:p>
         </w:tc>
         <w:tc>
@@ -2187,8 +2298,13 @@
             <w:tcW w:w="5485" w:type="dxa"/>
           </w:tcPr>
           <w:p>
-            <w:r>
-              <w:t>ClientId, long</w:t>
+            <w:proofErr w:type="spellStart"/>
+            <w:r>
+              <w:t>ClientId</w:t>
+            </w:r>
+            <w:proofErr w:type="spellEnd"/>
+            <w:r>
+              <w:t>, long</w:t>
             </w:r>
           </w:p>
           <w:p>
@@ -2204,9 +2320,11 @@
             <w:tcW w:w="3865" w:type="dxa"/>
           </w:tcPr>
           <w:p>
+            <w:proofErr w:type="spellStart"/>
             <w:r>
               <w:t>ValidatePayment</w:t>
             </w:r>
+            <w:proofErr w:type="spellEnd"/>
           </w:p>
         </w:tc>
         <w:tc>
@@ -2214,8 +2332,13 @@
             <w:tcW w:w="5485" w:type="dxa"/>
           </w:tcPr>
           <w:p>
-            <w:r>
-              <w:t>ClientId, long</w:t>
+            <w:proofErr w:type="spellStart"/>
+            <w:r>
+              <w:t>ClientId</w:t>
+            </w:r>
+            <w:proofErr w:type="spellEnd"/>
+            <w:r>
+              <w:t>, long</w:t>
             </w:r>
           </w:p>
           <w:p>
@@ -2231,9 +2354,11 @@
             <w:tcW w:w="3865" w:type="dxa"/>
           </w:tcPr>
           <w:p>
+            <w:proofErr w:type="spellStart"/>
             <w:r>
               <w:t>AddPayment</w:t>
             </w:r>
+            <w:proofErr w:type="spellEnd"/>
           </w:p>
         </w:tc>
         <w:tc>
@@ -2241,8 +2366,13 @@
             <w:tcW w:w="5485" w:type="dxa"/>
           </w:tcPr>
           <w:p>
-            <w:r>
-              <w:t>ClientId, long</w:t>
+            <w:proofErr w:type="spellStart"/>
+            <w:r>
+              <w:t>ClientId</w:t>
+            </w:r>
+            <w:proofErr w:type="spellEnd"/>
+            <w:r>
+              <w:t>, long</w:t>
             </w:r>
           </w:p>
           <w:p>
@@ -2305,9 +2435,11 @@
             <w:tcW w:w="3865" w:type="dxa"/>
           </w:tcPr>
           <w:p>
+            <w:proofErr w:type="spellStart"/>
             <w:r>
               <w:t>SystemProfile</w:t>
             </w:r>
+            <w:proofErr w:type="spellEnd"/>
           </w:p>
         </w:tc>
         <w:tc>
@@ -2327,12 +2459,14 @@
             <w:tcW w:w="3865" w:type="dxa"/>
           </w:tcPr>
           <w:p>
+            <w:proofErr w:type="spellStart"/>
             <w:r>
               <w:t>Device</w:t>
             </w:r>
             <w:r>
               <w:t>Settings</w:t>
             </w:r>
+            <w:proofErr w:type="spellEnd"/>
           </w:p>
         </w:tc>
         <w:tc>
@@ -2352,9 +2486,11 @@
             <w:tcW w:w="3865" w:type="dxa"/>
           </w:tcPr>
           <w:p>
+            <w:proofErr w:type="spellStart"/>
             <w:r>
               <w:t>CustomerSettings</w:t>
             </w:r>
+            <w:proofErr w:type="spellEnd"/>
           </w:p>
         </w:tc>
         <w:tc>
@@ -2413,10 +2549,7 @@
           </w:tcPr>
           <w:p>
             <w:r>
-              <w:t xml:space="preserve">Contains properties to define the </w:t>
-            </w:r>
-            <w:r>
-              <w:t>payment information</w:t>
+              <w:t>Contains properties to define the payment information</w:t>
             </w:r>
           </w:p>
         </w:tc>
@@ -3782,6 +3915,15 @@
 </file>
 
 <file path=customXml/item1.xml><?xml version="1.0" encoding="utf-8"?>
+<?mso-contentType ?>
+<FormTemplates xmlns="http://schemas.microsoft.com/sharepoint/v3/contenttype/forms">
+  <Display>DocumentLibraryForm</Display>
+  <Edit>DocumentLibraryForm</Edit>
+  <New>DocumentLibraryForm</New>
+</FormTemplates>
+</file>
+
+<file path=customXml/item2.xml><?xml version="1.0" encoding="utf-8"?>
 <ct:contentTypeSchema xmlns:ct="http://schemas.microsoft.com/office/2006/metadata/contentType" xmlns:ma="http://schemas.microsoft.com/office/2006/metadata/properties/metaAttributes" ct:_="" ma:_="" ma:contentTypeName="Document" ma:contentTypeID="0x0101007E3BA0DC4BAA1140AEE80CC3AFDB1DCF" ma:contentTypeVersion="10" ma:contentTypeDescription="Create a new document." ma:contentTypeScope="" ma:versionID="14a2056dc3fa07e36a1caa5bd3e07379">
   <xsd:schema xmlns:xsd="http://www.w3.org/2001/XMLSchema" xmlns:xs="http://www.w3.org/2001/XMLSchema" xmlns:p="http://schemas.microsoft.com/office/2006/metadata/properties" xmlns:ns2="b9194443-6d38-4524-bbee-8bcdc0898692" targetNamespace="http://schemas.microsoft.com/office/2006/metadata/properties" ma:root="true" ma:fieldsID="d92050d523006d3ef153b2cca11b07f5" ns2:_="">
     <xsd:import namespace="b9194443-6d38-4524-bbee-8bcdc0898692"/>
@@ -3965,15 +4107,6 @@
 </ct:contentTypeSchema>
 </file>
 
-<file path=customXml/item2.xml><?xml version="1.0" encoding="utf-8"?>
-<?mso-contentType ?>
-<FormTemplates xmlns="http://schemas.microsoft.com/sharepoint/v3/contenttype/forms">
-  <Display>DocumentLibraryForm</Display>
-  <Edit>DocumentLibraryForm</Edit>
-  <New>DocumentLibraryForm</New>
-</FormTemplates>
-</file>
-
 <file path=customXml/item3.xml><?xml version="1.0" encoding="utf-8"?>
 <p:properties xmlns:p="http://schemas.microsoft.com/office/2006/metadata/properties" xmlns:xsi="http://www.w3.org/2001/XMLSchema-instance" xmlns:pc="http://schemas.microsoft.com/office/infopath/2007/PartnerControls">
   <documentManagement/>
@@ -3981,6 +4114,14 @@
 </file>
 
 <file path=customXml/itemProps1.xml><?xml version="1.0" encoding="utf-8"?>
+<ds:datastoreItem xmlns:ds="http://schemas.openxmlformats.org/officeDocument/2006/customXml" ds:itemID="{9DA12851-C98E-4B94-9DAB-9775F2C08D0A}">
+  <ds:schemaRefs>
+    <ds:schemaRef ds:uri="http://schemas.microsoft.com/sharepoint/v3/contenttype/forms"/>
+  </ds:schemaRefs>
+</ds:datastoreItem>
+</file>
+
+<file path=customXml/itemProps2.xml><?xml version="1.0" encoding="utf-8"?>
 <ds:datastoreItem xmlns:ds="http://schemas.openxmlformats.org/officeDocument/2006/customXml" ds:itemID="{0AFF48EE-434C-403A-B07A-51DC91F1073F}">
   <ds:schemaRefs>
     <ds:schemaRef ds:uri="http://schemas.microsoft.com/office/2006/metadata/contentType"/>
@@ -3998,14 +4139,6 @@
 </ds:datastoreItem>
 </file>
 
-<file path=customXml/itemProps2.xml><?xml version="1.0" encoding="utf-8"?>
-<ds:datastoreItem xmlns:ds="http://schemas.openxmlformats.org/officeDocument/2006/customXml" ds:itemID="{9DA12851-C98E-4B94-9DAB-9775F2C08D0A}">
-  <ds:schemaRefs>
-    <ds:schemaRef ds:uri="http://schemas.microsoft.com/sharepoint/v3/contenttype/forms"/>
-  </ds:schemaRefs>
-</ds:datastoreItem>
-</file>
-
 <file path=customXml/itemProps3.xml><?xml version="1.0" encoding="utf-8"?>
 <ds:datastoreItem xmlns:ds="http://schemas.openxmlformats.org/officeDocument/2006/customXml" ds:itemID="{36DFA41D-8C8C-4315-BC46-FBC3BF1F7681}">
   <ds:schemaRefs>

</xml_diff>